<commit_message>
UPD - Arquivo 'ANÁLISE DE REQUISITO DE SOFTWARE.docx'
</commit_message>
<xml_diff>
--- a/ANÁLISE DE REQUISITO DE SOFTWARE.docx
+++ b/ANÁLISE DE REQUISITO DE SOFTWARE.docx
@@ -514,7 +514,23 @@
               <w:bCs/>
               <w:sz w:val="24"/>
             </w:rPr>
-            <w:t>A partir da conversa direta por intermédio de mensagens, constata-se que o cliente, Giovani Módena, deseja que seja criada uma aplicação para desktop que seja capaz de identificar um produto através de seu código de barras, montar uma lista com este produto e o nome de seu cliente e gerar um arquivo PDF (</w:t>
+            <w:t xml:space="preserve">A partir da conversa direta por intermédio de mensagens, constata-se que o cliente, </w:t>
+          </w:r>
+          <w:r>
+            <w:rPr>
+              <w:rFonts w:ascii="Arial" w:hAnsi="Arial" w:cs="Arial"/>
+              <w:bCs/>
+              <w:sz w:val="24"/>
+            </w:rPr>
+            <w:t>Giovani da Silva Módena</w:t>
+          </w:r>
+          <w:r>
+            <w:rPr>
+              <w:rFonts w:ascii="Arial" w:hAnsi="Arial" w:cs="Arial"/>
+              <w:bCs/>
+              <w:sz w:val="24"/>
+            </w:rPr>
+            <w:t>, deseja que seja criada uma aplicação para desktop que seja capaz de identificar um produto através de seu código de barras, montar uma lista com este produto e o nome de seu cliente e gerar um arquivo PDF (</w:t>
           </w:r>
           <w:r>
             <w:rPr>
@@ -575,37 +591,7 @@
           <w:sz w:val="28"/>
           <w:szCs w:val="24"/>
         </w:rPr>
-        <w:t xml:space="preserve">REQUISITOS </w:t>
-      </w:r>
-      <w:r>
-        <w:rPr>
-          <w:rFonts w:ascii="Arial" w:hAnsi="Arial" w:cs="Arial"/>
-          <w:b/>
-          <w:bCs/>
-          <w:sz w:val="28"/>
-          <w:szCs w:val="24"/>
-        </w:rPr>
-        <w:t>APRESENTADOS</w:t>
-      </w:r>
-      <w:r>
-        <w:rPr>
-          <w:rFonts w:ascii="Arial" w:hAnsi="Arial" w:cs="Arial"/>
-          <w:b/>
-          <w:bCs/>
-          <w:sz w:val="28"/>
-          <w:szCs w:val="24"/>
-        </w:rPr>
-        <w:t xml:space="preserve"> PELO </w:t>
-      </w:r>
-      <w:r>
-        <w:rPr>
-          <w:rFonts w:ascii="Arial" w:hAnsi="Arial" w:cs="Arial"/>
-          <w:b/>
-          <w:bCs/>
-          <w:sz w:val="28"/>
-          <w:szCs w:val="24"/>
-        </w:rPr>
-        <w:t>AUTOR</w:t>
+        <w:t>REQUISITOS APRESENTADOS PELO AUTOR</w:t>
       </w:r>
     </w:p>
     <w:p>
@@ -652,7 +638,23 @@
           <w:bCs/>
           <w:sz w:val="24"/>
         </w:rPr>
-        <w:t>Salvar arquivos PDF em pasta privada.</w:t>
+        <w:t>Salvar arquivos PDF em pasta privada</w:t>
+      </w:r>
+      <w:r>
+        <w:rPr>
+          <w:rFonts w:ascii="Arial" w:hAnsi="Arial" w:cs="Arial"/>
+          <w:bCs/>
+          <w:sz w:val="24"/>
+        </w:rPr>
+        <w:t>, como histórico</w:t>
+      </w:r>
+      <w:r>
+        <w:rPr>
+          <w:rFonts w:ascii="Arial" w:hAnsi="Arial" w:cs="Arial"/>
+          <w:bCs/>
+          <w:sz w:val="24"/>
+        </w:rPr>
+        <w:t>.</w:t>
       </w:r>
     </w:p>
     <w:sectPr>

</xml_diff>